<commit_message>
New algos in report
</commit_message>
<xml_diff>
--- a/lab1.docx
+++ b/lab1.docx
@@ -10063,6 +10063,7 @@
       <w:pPr>
         <w:rPr>
           <w:szCs w:val="28"/>
+          <w:lang w:val="en-US"/>
         </w:rPr>
       </w:pPr>
       <w:r>
@@ -10071,7 +10072,38 @@
         </w:rPr>
         <w:tab/>
       </w:r>
-      <w:bookmarkStart w:id="1" w:name="_GoBack"/>
+    </w:p>
+    <w:p>
+      <w:pPr>
+        <w:ind w:firstLine="708"/>
+        <w:rPr>
+          <w:szCs w:val="28"/>
+        </w:rPr>
+      </w:pPr>
+    </w:p>
+    <w:p>
+      <w:pPr>
+        <w:ind w:firstLine="708"/>
+        <w:rPr>
+          <w:b/>
+          <w:szCs w:val="28"/>
+        </w:rPr>
+      </w:pPr>
+      <w:r>
+        <w:rPr>
+          <w:b/>
+          <w:szCs w:val="28"/>
+        </w:rPr>
+        <w:t xml:space="preserve">Алгоритм 11. </w:t>
+      </w:r>
+      <w:bookmarkStart w:id="1" w:name="_Hlk178628236"/>
+      <w:r>
+        <w:rPr>
+          <w:b/>
+          <w:szCs w:val="28"/>
+        </w:rPr>
+        <w:t>Классический быстрый алгоритм возведения в степень</w:t>
+      </w:r>
       <w:bookmarkEnd w:id="1"/>
     </w:p>
     <w:p>
@@ -10081,17 +10113,968 @@
           <w:szCs w:val="28"/>
         </w:rPr>
       </w:pPr>
+      <w:r>
+        <w:rPr>
+          <w:szCs w:val="28"/>
+        </w:rPr>
+        <w:t xml:space="preserve">Классический быстрый алгоритм возведения в степень </w:t>
+      </w:r>
+      <w:r>
+        <w:rPr>
+          <w:szCs w:val="28"/>
+        </w:rPr>
+        <w:t>– это более устоявшаяся вариация алгоритма быстрого возведения в степень.</w:t>
+      </w:r>
     </w:p>
     <w:p>
       <w:pPr>
         <w:ind w:firstLine="708"/>
         <w:rPr>
-          <w:szCs w:val="28"/>
-        </w:rPr>
-      </w:pPr>
+          <w:b/>
+          <w:szCs w:val="28"/>
+        </w:rPr>
+      </w:pPr>
+      <w:r>
+        <w:rPr>
+          <w:b/>
+          <w:szCs w:val="28"/>
+        </w:rPr>
+        <w:t>Описание работы алгоритма</w:t>
+      </w:r>
+      <w:r>
+        <w:rPr>
+          <w:b/>
+          <w:szCs w:val="28"/>
+        </w:rPr>
+        <w:t>:</w:t>
+      </w:r>
+    </w:p>
+    <w:p>
+      <w:pPr>
+        <w:ind w:firstLine="708"/>
+        <w:rPr>
+          <w:szCs w:val="28"/>
+        </w:rPr>
+      </w:pPr>
+      <w:r>
+        <w:rPr>
+          <w:szCs w:val="28"/>
+        </w:rPr>
+        <w:t>1. Приравниваем переменную результата к единице</w:t>
+      </w:r>
+    </w:p>
+    <w:p>
+      <w:pPr>
+        <w:ind w:firstLine="708"/>
+        <w:rPr>
+          <w:szCs w:val="28"/>
+        </w:rPr>
+      </w:pPr>
+      <w:r>
+        <w:rPr>
+          <w:szCs w:val="28"/>
+        </w:rPr>
+        <w:t>2. Пока степень не равна нулю, выполняем шаг</w:t>
+      </w:r>
+      <w:r>
+        <w:rPr>
+          <w:szCs w:val="28"/>
+        </w:rPr>
+        <w:t xml:space="preserve"> 3</w:t>
+      </w:r>
+    </w:p>
+    <w:p>
+      <w:pPr>
+        <w:ind w:firstLine="708"/>
+        <w:rPr>
+          <w:szCs w:val="28"/>
+        </w:rPr>
+      </w:pPr>
+      <w:r>
+        <w:rPr>
+          <w:szCs w:val="28"/>
+        </w:rPr>
+        <w:t>3. Проверка четности степени</w:t>
+      </w:r>
+    </w:p>
+    <w:p>
+      <w:pPr>
+        <w:ind w:left="708" w:firstLine="705"/>
+        <w:rPr>
+          <w:szCs w:val="28"/>
+        </w:rPr>
+      </w:pPr>
+      <w:r>
+        <w:rPr>
+          <w:szCs w:val="28"/>
+        </w:rPr>
+        <w:t>А) Если степень четная, число умножаем само на себя, а степень приравниваем к целой части от деления степени на 2</w:t>
+      </w:r>
+    </w:p>
+    <w:p>
+      <w:pPr>
+        <w:ind w:left="708" w:firstLine="705"/>
+        <w:rPr>
+          <w:szCs w:val="28"/>
+        </w:rPr>
+      </w:pPr>
+      <w:r>
+        <w:rPr>
+          <w:szCs w:val="28"/>
+        </w:rPr>
+        <w:t>Б) Если степень нечетная, результат умножаем на число, а степень уменьшаем на 1</w:t>
+      </w:r>
+    </w:p>
+    <w:p>
+      <w:pPr>
+        <w:rPr>
+          <w:szCs w:val="28"/>
+        </w:rPr>
+      </w:pPr>
+      <w:r>
+        <w:rPr>
+          <w:szCs w:val="28"/>
+        </w:rPr>
+        <w:tab/>
+      </w:r>
+      <w:r>
+        <w:rPr>
+          <w:szCs w:val="28"/>
+        </w:rPr>
+        <w:t>4. Как только степень стала равной нулю, возвращаем результат.</w:t>
+      </w:r>
+    </w:p>
+    <w:p>
+      <w:pPr>
+        <w:rPr>
+          <w:szCs w:val="28"/>
+        </w:rPr>
+      </w:pPr>
+    </w:p>
+    <w:p>
+      <w:pPr>
+        <w:ind w:firstLine="708"/>
+        <w:rPr>
+          <w:szCs w:val="28"/>
+        </w:rPr>
+      </w:pPr>
+      <w:bookmarkStart w:id="2" w:name="_Hlk178629294"/>
+      <w:r>
+        <w:rPr>
+          <w:szCs w:val="28"/>
+        </w:rPr>
+        <w:t>Замеры времени от количества элементов (смотри рис. 1</w:t>
+      </w:r>
+      <w:r>
+        <w:rPr>
+          <w:szCs w:val="28"/>
+        </w:rPr>
+        <w:t>1</w:t>
+      </w:r>
+      <w:r>
+        <w:rPr>
+          <w:szCs w:val="28"/>
+        </w:rPr>
+        <w:t>.1)</w:t>
+      </w:r>
+    </w:p>
+    <w:bookmarkEnd w:id="2"/>
+    <w:p>
+      <w:pPr>
+        <w:rPr>
+          <w:szCs w:val="28"/>
+        </w:rPr>
+      </w:pPr>
+      <w:r>
+        <w:rPr>
+          <w:noProof/>
+        </w:rPr>
+        <w:lastRenderedPageBreak/>
+        <w:drawing>
+          <wp:inline distT="0" distB="0" distL="0" distR="0" wp14:anchorId="3E0F6050" wp14:editId="68CB343B">
+            <wp:extent cx="6119495" cy="3331845"/>
+            <wp:effectExtent l="0" t="0" r="0" b="1905"/>
+            <wp:docPr id="35" name="Рисунок 35"/>
+            <wp:cNvGraphicFramePr>
+              <a:graphicFrameLocks xmlns:a="http://schemas.openxmlformats.org/drawingml/2006/main" noChangeAspect="1"/>
+            </wp:cNvGraphicFramePr>
+            <a:graphic xmlns:a="http://schemas.openxmlformats.org/drawingml/2006/main">
+              <a:graphicData uri="http://schemas.openxmlformats.org/drawingml/2006/picture">
+                <pic:pic xmlns:pic="http://schemas.openxmlformats.org/drawingml/2006/picture">
+                  <pic:nvPicPr>
+                    <pic:cNvPr id="1" name=""/>
+                    <pic:cNvPicPr/>
+                  </pic:nvPicPr>
+                  <pic:blipFill>
+                    <a:blip r:embed="rId38"/>
+                    <a:stretch>
+                      <a:fillRect/>
+                    </a:stretch>
+                  </pic:blipFill>
+                  <pic:spPr>
+                    <a:xfrm>
+                      <a:off x="0" y="0"/>
+                      <a:ext cx="6119495" cy="3331845"/>
+                    </a:xfrm>
+                    <a:prstGeom prst="rect">
+                      <a:avLst/>
+                    </a:prstGeom>
+                  </pic:spPr>
+                </pic:pic>
+              </a:graphicData>
+            </a:graphic>
+          </wp:inline>
+        </w:drawing>
+      </w:r>
+    </w:p>
+    <w:p>
+      <w:pPr>
+        <w:rPr>
+          <w:sz w:val="24"/>
+          <w:szCs w:val="28"/>
+        </w:rPr>
+      </w:pPr>
+      <w:r>
+        <w:rPr>
+          <w:szCs w:val="28"/>
+        </w:rPr>
+        <w:tab/>
+      </w:r>
+      <w:r>
+        <w:rPr>
+          <w:sz w:val="24"/>
+          <w:szCs w:val="28"/>
+        </w:rPr>
+        <w:t>Рис. 11.1 Классический алгоритм быстрого возведения в степень</w:t>
+      </w:r>
+    </w:p>
+    <w:p>
+      <w:pPr>
+        <w:rPr>
+          <w:szCs w:val="28"/>
+        </w:rPr>
+      </w:pPr>
+    </w:p>
+    <w:p>
+      <w:pPr>
+        <w:rPr>
+          <w:szCs w:val="28"/>
+        </w:rPr>
+      </w:pPr>
+      <w:r>
+        <w:rPr>
+          <w:szCs w:val="28"/>
+        </w:rPr>
+        <w:tab/>
+        <w:t>Код алгоритма изображен на рисунке 11.2</w:t>
+      </w:r>
+    </w:p>
+    <w:p>
+      <w:pPr>
+        <w:rPr>
+          <w:szCs w:val="28"/>
+        </w:rPr>
+      </w:pPr>
+    </w:p>
+    <w:p>
+      <w:pPr>
+        <w:rPr>
+          <w:szCs w:val="28"/>
+          <w:lang w:val="en-US"/>
+        </w:rPr>
+      </w:pPr>
+      <w:r>
+        <w:rPr>
+          <w:noProof/>
+        </w:rPr>
+        <w:drawing>
+          <wp:inline distT="0" distB="0" distL="0" distR="0" wp14:anchorId="127DD1DF" wp14:editId="7FE916A6">
+            <wp:extent cx="4733925" cy="4733925"/>
+            <wp:effectExtent l="0" t="0" r="9525" b="9525"/>
+            <wp:docPr id="36" name="Рисунок 36"/>
+            <wp:cNvGraphicFramePr>
+              <a:graphicFrameLocks xmlns:a="http://schemas.openxmlformats.org/drawingml/2006/main" noChangeAspect="1"/>
+            </wp:cNvGraphicFramePr>
+            <a:graphic xmlns:a="http://schemas.openxmlformats.org/drawingml/2006/main">
+              <a:graphicData uri="http://schemas.openxmlformats.org/drawingml/2006/picture">
+                <pic:pic xmlns:pic="http://schemas.openxmlformats.org/drawingml/2006/picture">
+                  <pic:nvPicPr>
+                    <pic:cNvPr id="1" name=""/>
+                    <pic:cNvPicPr/>
+                  </pic:nvPicPr>
+                  <pic:blipFill>
+                    <a:blip r:embed="rId39"/>
+                    <a:stretch>
+                      <a:fillRect/>
+                    </a:stretch>
+                  </pic:blipFill>
+                  <pic:spPr>
+                    <a:xfrm>
+                      <a:off x="0" y="0"/>
+                      <a:ext cx="4733925" cy="4733925"/>
+                    </a:xfrm>
+                    <a:prstGeom prst="rect">
+                      <a:avLst/>
+                    </a:prstGeom>
+                  </pic:spPr>
+                </pic:pic>
+              </a:graphicData>
+            </a:graphic>
+          </wp:inline>
+        </w:drawing>
+      </w:r>
+    </w:p>
+    <w:p>
+      <w:pPr>
+        <w:rPr>
+          <w:sz w:val="24"/>
+          <w:szCs w:val="28"/>
+        </w:rPr>
+      </w:pPr>
+      <w:r>
+        <w:rPr>
+          <w:szCs w:val="28"/>
+          <w:lang w:val="en-US"/>
+        </w:rPr>
+        <w:tab/>
+      </w:r>
+      <w:r>
+        <w:rPr>
+          <w:sz w:val="24"/>
+          <w:szCs w:val="28"/>
+        </w:rPr>
+        <w:t>Рис. 11.2 Код алгоритма</w:t>
+      </w:r>
+    </w:p>
+    <w:p>
+      <w:pPr>
+        <w:rPr>
+          <w:b/>
+          <w:szCs w:val="28"/>
+          <w:lang w:val="en-US"/>
+        </w:rPr>
+      </w:pPr>
+      <w:r>
+        <w:rPr>
+          <w:szCs w:val="28"/>
+        </w:rPr>
+        <w:lastRenderedPageBreak/>
+        <w:tab/>
+      </w:r>
+      <w:r>
+        <w:rPr>
+          <w:b/>
+          <w:szCs w:val="28"/>
+        </w:rPr>
+        <w:t>Алгоритм 12. Сортировка кучей (</w:t>
+      </w:r>
+      <w:r>
+        <w:rPr>
+          <w:b/>
+          <w:szCs w:val="28"/>
+          <w:lang w:val="en-US"/>
+        </w:rPr>
+        <w:t>Heap</w:t>
+      </w:r>
+      <w:r>
+        <w:rPr>
+          <w:b/>
+          <w:szCs w:val="28"/>
+        </w:rPr>
+        <w:t xml:space="preserve"> </w:t>
+      </w:r>
+      <w:r>
+        <w:rPr>
+          <w:b/>
+          <w:szCs w:val="28"/>
+          <w:lang w:val="en-US"/>
+        </w:rPr>
+        <w:t>Sort)</w:t>
+      </w:r>
+    </w:p>
+    <w:p>
+      <w:pPr>
+        <w:rPr>
+          <w:szCs w:val="28"/>
+        </w:rPr>
+      </w:pPr>
+      <w:r>
+        <w:rPr>
+          <w:b/>
+          <w:szCs w:val="28"/>
+        </w:rPr>
+        <w:tab/>
+      </w:r>
+      <w:proofErr w:type="spellStart"/>
+      <w:r>
+        <w:rPr>
+          <w:szCs w:val="28"/>
+        </w:rPr>
+        <w:t>Heap</w:t>
+      </w:r>
+      <w:proofErr w:type="spellEnd"/>
+      <w:r>
+        <w:rPr>
+          <w:szCs w:val="28"/>
+        </w:rPr>
+        <w:t xml:space="preserve"> </w:t>
+      </w:r>
+      <w:proofErr w:type="spellStart"/>
+      <w:r>
+        <w:rPr>
+          <w:szCs w:val="28"/>
+        </w:rPr>
+        <w:t>Sort</w:t>
+      </w:r>
+      <w:proofErr w:type="spellEnd"/>
+      <w:r>
+        <w:rPr>
+          <w:szCs w:val="28"/>
+        </w:rPr>
+        <w:t xml:space="preserve"> </w:t>
+      </w:r>
+      <w:r>
+        <w:rPr>
+          <w:szCs w:val="28"/>
+        </w:rPr>
+        <w:t>— это эффективный алгоритм сортировки, который использует структуру данных, называемую кучей. Куча — это специальное двоичное дерево, которое удовлетворяет свойству кучи: в максимальной куче каждый родительский узел больше или равен своим дочерним узлам, а в минимальной куче каждый родительский узел меньше или равен своим дочерним узлам.</w:t>
+      </w:r>
+    </w:p>
+    <w:p>
+      <w:pPr>
+        <w:ind w:firstLine="708"/>
+        <w:rPr>
+          <w:b/>
+          <w:szCs w:val="28"/>
+        </w:rPr>
+      </w:pPr>
+      <w:r>
+        <w:rPr>
+          <w:b/>
+          <w:szCs w:val="28"/>
+        </w:rPr>
+        <w:t xml:space="preserve">Достоинства </w:t>
+      </w:r>
+      <w:r>
+        <w:rPr>
+          <w:b/>
+          <w:szCs w:val="28"/>
+          <w:lang w:val="en-US"/>
+        </w:rPr>
+        <w:t>Heap Sort</w:t>
+      </w:r>
+      <w:r>
+        <w:rPr>
+          <w:b/>
+          <w:szCs w:val="28"/>
+        </w:rPr>
+        <w:t>:</w:t>
+      </w:r>
+    </w:p>
+    <w:p>
+      <w:pPr>
+        <w:rPr>
+          <w:szCs w:val="28"/>
+        </w:rPr>
+      </w:pPr>
+      <w:r>
+        <w:rPr>
+          <w:b/>
+          <w:szCs w:val="28"/>
+        </w:rPr>
+        <w:tab/>
+      </w:r>
+      <w:r>
+        <w:rPr>
+          <w:szCs w:val="28"/>
+        </w:rPr>
+        <w:t xml:space="preserve">1. Эффективность. Алгоритм работает за </w:t>
+      </w:r>
+      <w:proofErr w:type="gramStart"/>
+      <w:r>
+        <w:rPr>
+          <w:szCs w:val="28"/>
+        </w:rPr>
+        <w:t>О(</w:t>
+      </w:r>
+      <w:proofErr w:type="gramEnd"/>
+      <w:r>
+        <w:rPr>
+          <w:szCs w:val="28"/>
+          <w:lang w:val="en-US"/>
+        </w:rPr>
+        <w:t>n</w:t>
+      </w:r>
+      <w:r>
+        <w:rPr>
+          <w:szCs w:val="28"/>
+        </w:rPr>
+        <w:t xml:space="preserve"> </w:t>
+      </w:r>
+      <w:r>
+        <w:rPr>
+          <w:szCs w:val="28"/>
+          <w:lang w:val="en-US"/>
+        </w:rPr>
+        <w:t>log</w:t>
+      </w:r>
+      <w:r>
+        <w:rPr>
+          <w:szCs w:val="28"/>
+        </w:rPr>
+        <w:t xml:space="preserve"> </w:t>
+      </w:r>
+      <w:r>
+        <w:rPr>
+          <w:szCs w:val="28"/>
+          <w:lang w:val="en-US"/>
+        </w:rPr>
+        <w:t>n</w:t>
+      </w:r>
+      <w:r>
+        <w:rPr>
+          <w:szCs w:val="28"/>
+        </w:rPr>
+        <w:t>)</w:t>
+      </w:r>
+    </w:p>
+    <w:p>
+      <w:pPr>
+        <w:rPr>
+          <w:szCs w:val="28"/>
+        </w:rPr>
+      </w:pPr>
+      <w:r>
+        <w:rPr>
+          <w:szCs w:val="28"/>
+        </w:rPr>
+        <w:tab/>
+        <w:t xml:space="preserve">2. </w:t>
+      </w:r>
+      <w:r>
+        <w:rPr>
+          <w:szCs w:val="28"/>
+        </w:rPr>
+        <w:t>Алгоритм не требует дополнительной памяти для сортировки, за исключением небольшого количества памяти для рекурсивных вызовов</w:t>
+      </w:r>
+    </w:p>
+    <w:p>
+      <w:pPr>
+        <w:rPr>
+          <w:szCs w:val="28"/>
+        </w:rPr>
+      </w:pPr>
+      <w:r>
+        <w:rPr>
+          <w:szCs w:val="28"/>
+        </w:rPr>
+        <w:tab/>
+      </w:r>
+      <w:r>
+        <w:rPr>
+          <w:b/>
+          <w:szCs w:val="28"/>
+        </w:rPr>
+        <w:t>Описание работы алгоритма:</w:t>
+      </w:r>
+    </w:p>
+    <w:p>
+      <w:pPr>
+        <w:rPr>
+          <w:szCs w:val="28"/>
+        </w:rPr>
+      </w:pPr>
+      <w:r>
+        <w:rPr>
+          <w:szCs w:val="28"/>
+        </w:rPr>
+        <w:tab/>
+        <w:t xml:space="preserve">1. Построение максимальной кучи. </w:t>
+      </w:r>
+      <w:r>
+        <w:rPr>
+          <w:szCs w:val="28"/>
+        </w:rPr>
+        <w:t xml:space="preserve">Начиная с последнего </w:t>
+      </w:r>
+      <w:proofErr w:type="spellStart"/>
+      <w:r>
+        <w:rPr>
+          <w:szCs w:val="28"/>
+        </w:rPr>
+        <w:t>нелистового</w:t>
+      </w:r>
+      <w:proofErr w:type="spellEnd"/>
+      <w:r>
+        <w:rPr>
+          <w:szCs w:val="28"/>
+        </w:rPr>
+        <w:t xml:space="preserve"> узла, "просеиваем" каждый узел вниз, чтобы удовлетворить свойству максимальной кучи. Это делается путем сравнения узла с его дочерними узлами и обмена их местами, если необходимо.</w:t>
+      </w:r>
+    </w:p>
+    <w:p>
+      <w:pPr>
+        <w:rPr>
+          <w:szCs w:val="28"/>
+        </w:rPr>
+      </w:pPr>
+      <w:r>
+        <w:rPr>
+          <w:szCs w:val="28"/>
+        </w:rPr>
+        <w:tab/>
+        <w:t xml:space="preserve">2. Обмениваем корень кучи </w:t>
+      </w:r>
+      <w:r>
+        <w:rPr>
+          <w:szCs w:val="28"/>
+        </w:rPr>
+        <w:t xml:space="preserve">(максимальный элемент) </w:t>
+      </w:r>
+      <w:r>
+        <w:rPr>
+          <w:szCs w:val="28"/>
+        </w:rPr>
+        <w:t>с последним элементом массива</w:t>
+      </w:r>
+    </w:p>
+    <w:p>
+      <w:pPr>
+        <w:rPr>
+          <w:szCs w:val="28"/>
+        </w:rPr>
+      </w:pPr>
+      <w:r>
+        <w:rPr>
+          <w:szCs w:val="28"/>
+        </w:rPr>
+        <w:tab/>
+        <w:t>3. Уменьшаем размер кучи на один</w:t>
+      </w:r>
+    </w:p>
+    <w:p>
+      <w:pPr>
+        <w:rPr>
+          <w:szCs w:val="28"/>
+        </w:rPr>
+      </w:pPr>
+      <w:r>
+        <w:rPr>
+          <w:szCs w:val="28"/>
+        </w:rPr>
+        <w:tab/>
+        <w:t>4. Преобразовываем полученное дерево в максимальную кучу с новым корнем</w:t>
+      </w:r>
+    </w:p>
+    <w:p>
+      <w:pPr>
+        <w:rPr>
+          <w:szCs w:val="28"/>
+        </w:rPr>
+      </w:pPr>
+      <w:r>
+        <w:rPr>
+          <w:szCs w:val="28"/>
+        </w:rPr>
+        <w:tab/>
+        <w:t>5. Повторяем вышестоящие шаги, размер кучи больше 1</w:t>
+      </w:r>
+    </w:p>
+    <w:p>
+      <w:pPr>
+        <w:rPr>
+          <w:szCs w:val="28"/>
+        </w:rPr>
+      </w:pPr>
+    </w:p>
+    <w:p>
+      <w:pPr>
+        <w:rPr>
+          <w:szCs w:val="28"/>
+        </w:rPr>
+      </w:pPr>
+      <w:r>
+        <w:rPr>
+          <w:szCs w:val="28"/>
+        </w:rPr>
+        <w:t>Замеры времени от количества элементов (смотри рис. 1</w:t>
+      </w:r>
+      <w:r>
+        <w:rPr>
+          <w:szCs w:val="28"/>
+        </w:rPr>
+        <w:t>2</w:t>
+      </w:r>
+      <w:r>
+        <w:rPr>
+          <w:szCs w:val="28"/>
+        </w:rPr>
+        <w:t>.1)</w:t>
+      </w:r>
+    </w:p>
+    <w:p>
+      <w:pPr>
+        <w:rPr>
+          <w:szCs w:val="28"/>
+        </w:rPr>
+      </w:pPr>
+    </w:p>
+    <w:p>
+      <w:pPr>
+        <w:rPr>
+          <w:szCs w:val="28"/>
+        </w:rPr>
+      </w:pPr>
+      <w:r>
+        <w:rPr>
+          <w:noProof/>
+        </w:rPr>
+        <w:drawing>
+          <wp:inline distT="0" distB="0" distL="0" distR="0" wp14:anchorId="7BAF03C8" wp14:editId="339CD673">
+            <wp:extent cx="6119495" cy="3336290"/>
+            <wp:effectExtent l="0" t="0" r="0" b="0"/>
+            <wp:docPr id="37" name="Рисунок 37"/>
+            <wp:cNvGraphicFramePr>
+              <a:graphicFrameLocks xmlns:a="http://schemas.openxmlformats.org/drawingml/2006/main" noChangeAspect="1"/>
+            </wp:cNvGraphicFramePr>
+            <a:graphic xmlns:a="http://schemas.openxmlformats.org/drawingml/2006/main">
+              <a:graphicData uri="http://schemas.openxmlformats.org/drawingml/2006/picture">
+                <pic:pic xmlns:pic="http://schemas.openxmlformats.org/drawingml/2006/picture">
+                  <pic:nvPicPr>
+                    <pic:cNvPr id="1" name=""/>
+                    <pic:cNvPicPr/>
+                  </pic:nvPicPr>
+                  <pic:blipFill>
+                    <a:blip r:embed="rId40"/>
+                    <a:stretch>
+                      <a:fillRect/>
+                    </a:stretch>
+                  </pic:blipFill>
+                  <pic:spPr>
+                    <a:xfrm>
+                      <a:off x="0" y="0"/>
+                      <a:ext cx="6119495" cy="3336290"/>
+                    </a:xfrm>
+                    <a:prstGeom prst="rect">
+                      <a:avLst/>
+                    </a:prstGeom>
+                  </pic:spPr>
+                </pic:pic>
+              </a:graphicData>
+            </a:graphic>
+          </wp:inline>
+        </w:drawing>
+      </w:r>
+    </w:p>
+    <w:p>
+      <w:pPr>
+        <w:rPr>
+          <w:sz w:val="24"/>
+          <w:szCs w:val="28"/>
+        </w:rPr>
+      </w:pPr>
+      <w:r>
+        <w:rPr>
+          <w:szCs w:val="28"/>
+        </w:rPr>
+        <w:tab/>
+      </w:r>
+      <w:r>
+        <w:rPr>
+          <w:sz w:val="24"/>
+          <w:szCs w:val="28"/>
+        </w:rPr>
+        <w:t>Рис. 12.1 Сортировка кучей</w:t>
+      </w:r>
+    </w:p>
+    <w:p>
+      <w:pPr>
+        <w:rPr>
+          <w:szCs w:val="28"/>
+        </w:rPr>
+      </w:pPr>
+    </w:p>
+    <w:p>
+      <w:pPr>
+        <w:rPr>
+          <w:szCs w:val="28"/>
+        </w:rPr>
+      </w:pPr>
+    </w:p>
+    <w:p>
+      <w:pPr>
+        <w:rPr>
+          <w:szCs w:val="28"/>
+        </w:rPr>
+      </w:pPr>
+    </w:p>
+    <w:p>
+      <w:pPr>
+        <w:rPr>
+          <w:szCs w:val="28"/>
+        </w:rPr>
+      </w:pPr>
+      <w:r>
+        <w:rPr>
+          <w:szCs w:val="28"/>
+        </w:rPr>
+        <w:lastRenderedPageBreak/>
+        <w:t>Код алгоритма показан на рисунках 12.2 – 12.3</w:t>
+      </w:r>
+    </w:p>
+    <w:p>
+      <w:pPr>
+        <w:rPr>
+          <w:szCs w:val="28"/>
+        </w:rPr>
+      </w:pPr>
+    </w:p>
+    <w:p>
+      <w:pPr>
+        <w:rPr>
+          <w:szCs w:val="28"/>
+        </w:rPr>
+      </w:pPr>
+      <w:r>
+        <w:rPr>
+          <w:noProof/>
+        </w:rPr>
+        <w:drawing>
+          <wp:inline distT="0" distB="0" distL="0" distR="0" wp14:anchorId="37963248" wp14:editId="1813BD37">
+            <wp:extent cx="4962525" cy="2981325"/>
+            <wp:effectExtent l="0" t="0" r="9525" b="9525"/>
+            <wp:docPr id="38" name="Рисунок 38"/>
+            <wp:cNvGraphicFramePr>
+              <a:graphicFrameLocks xmlns:a="http://schemas.openxmlformats.org/drawingml/2006/main" noChangeAspect="1"/>
+            </wp:cNvGraphicFramePr>
+            <a:graphic xmlns:a="http://schemas.openxmlformats.org/drawingml/2006/main">
+              <a:graphicData uri="http://schemas.openxmlformats.org/drawingml/2006/picture">
+                <pic:pic xmlns:pic="http://schemas.openxmlformats.org/drawingml/2006/picture">
+                  <pic:nvPicPr>
+                    <pic:cNvPr id="1" name=""/>
+                    <pic:cNvPicPr/>
+                  </pic:nvPicPr>
+                  <pic:blipFill>
+                    <a:blip r:embed="rId41"/>
+                    <a:stretch>
+                      <a:fillRect/>
+                    </a:stretch>
+                  </pic:blipFill>
+                  <pic:spPr>
+                    <a:xfrm>
+                      <a:off x="0" y="0"/>
+                      <a:ext cx="4962525" cy="2981325"/>
+                    </a:xfrm>
+                    <a:prstGeom prst="rect">
+                      <a:avLst/>
+                    </a:prstGeom>
+                  </pic:spPr>
+                </pic:pic>
+              </a:graphicData>
+            </a:graphic>
+          </wp:inline>
+        </w:drawing>
+      </w:r>
+    </w:p>
+    <w:p>
+      <w:pPr>
+        <w:rPr>
+          <w:sz w:val="24"/>
+          <w:szCs w:val="28"/>
+        </w:rPr>
+      </w:pPr>
+      <w:r>
+        <w:rPr>
+          <w:szCs w:val="28"/>
+        </w:rPr>
+        <w:tab/>
+      </w:r>
+      <w:r>
+        <w:rPr>
+          <w:sz w:val="24"/>
+          <w:szCs w:val="28"/>
+        </w:rPr>
+        <w:t>Рис. 12.2 Основной код алгоритма</w:t>
+      </w:r>
+    </w:p>
+    <w:p>
+      <w:pPr>
+        <w:rPr>
+          <w:szCs w:val="28"/>
+        </w:rPr>
+      </w:pPr>
+    </w:p>
+    <w:p>
+      <w:pPr>
+        <w:rPr>
+          <w:szCs w:val="28"/>
+        </w:rPr>
+      </w:pPr>
+      <w:r>
+        <w:rPr>
+          <w:noProof/>
+        </w:rPr>
+        <w:drawing>
+          <wp:inline distT="0" distB="0" distL="0" distR="0" wp14:anchorId="41DF981B" wp14:editId="4096755B">
+            <wp:extent cx="6119495" cy="3251200"/>
+            <wp:effectExtent l="0" t="0" r="0" b="6350"/>
+            <wp:docPr id="39" name="Рисунок 39"/>
+            <wp:cNvGraphicFramePr>
+              <a:graphicFrameLocks xmlns:a="http://schemas.openxmlformats.org/drawingml/2006/main" noChangeAspect="1"/>
+            </wp:cNvGraphicFramePr>
+            <a:graphic xmlns:a="http://schemas.openxmlformats.org/drawingml/2006/main">
+              <a:graphicData uri="http://schemas.openxmlformats.org/drawingml/2006/picture">
+                <pic:pic xmlns:pic="http://schemas.openxmlformats.org/drawingml/2006/picture">
+                  <pic:nvPicPr>
+                    <pic:cNvPr id="1" name=""/>
+                    <pic:cNvPicPr/>
+                  </pic:nvPicPr>
+                  <pic:blipFill>
+                    <a:blip r:embed="rId42"/>
+                    <a:stretch>
+                      <a:fillRect/>
+                    </a:stretch>
+                  </pic:blipFill>
+                  <pic:spPr>
+                    <a:xfrm>
+                      <a:off x="0" y="0"/>
+                      <a:ext cx="6119495" cy="3251200"/>
+                    </a:xfrm>
+                    <a:prstGeom prst="rect">
+                      <a:avLst/>
+                    </a:prstGeom>
+                  </pic:spPr>
+                </pic:pic>
+              </a:graphicData>
+            </a:graphic>
+          </wp:inline>
+        </w:drawing>
+      </w:r>
+    </w:p>
+    <w:p>
+      <w:pPr>
+        <w:rPr>
+          <w:szCs w:val="28"/>
+        </w:rPr>
+      </w:pPr>
+      <w:r>
+        <w:rPr>
+          <w:szCs w:val="28"/>
+        </w:rPr>
+        <w:tab/>
+      </w:r>
+      <w:r>
+        <w:rPr>
+          <w:sz w:val="24"/>
+          <w:szCs w:val="28"/>
+        </w:rPr>
+        <w:t>Рис. 12.3 Метод построения кучи</w:t>
+      </w:r>
+      <w:bookmarkStart w:id="3" w:name="_GoBack"/>
+      <w:bookmarkEnd w:id="3"/>
     </w:p>
     <w:sectPr>
-      <w:footerReference w:type="default" r:id="rId38"/>
+      <w:footerReference w:type="default" r:id="rId43"/>
       <w:pgSz w:w="11906" w:h="16838"/>
       <w:pgMar w:top="1134" w:right="851" w:bottom="1134" w:left="1418" w:header="709" w:footer="709" w:gutter="0"/>
       <w:pgNumType w:start="1"/>

</xml_diff>